<commit_message>
GUI on fleek... 8/10 for project
</commit_message>
<xml_diff>
--- a/IDEAS.docx
+++ b/IDEAS.docx
@@ -8,8 +8,6 @@
         <w:rPr>
           <w:rFonts w:ascii="Verdana" w:hAnsi="Verdana"/>
           <w:b/>
-          <w:sz w:val="24"/>
-          <w:u w:val="double"/>
         </w:rPr>
       </w:pPr>
       <w:r>
@@ -33,51 +31,14 @@
     </w:p>
     <w:p>
       <w:pPr>
-        <w:jc w:val="right"/>
+        <w:jc w:val="center"/>
         <w:rPr>
           <w:rFonts w:ascii="Verdana" w:hAnsi="Verdana"/>
           <w:b/>
         </w:rPr>
       </w:pPr>
-      <w:r>
-        <w:rPr>
-          <w:rFonts w:ascii="Verdana" w:hAnsi="Verdana"/>
-          <w:b/>
-        </w:rPr>
-        <w:t>Sami Mansoor Alavi</w:t>
-      </w:r>
-    </w:p>
-    <w:p>
-      <w:pPr>
-        <w:jc w:val="right"/>
-        <w:rPr>
-          <w:rFonts w:ascii="Verdana" w:hAnsi="Verdana"/>
-          <w:b/>
-        </w:rPr>
-      </w:pPr>
-      <w:r>
-        <w:rPr>
-          <w:rFonts w:ascii="Verdana" w:hAnsi="Verdana"/>
-          <w:b/>
-        </w:rPr>
-        <w:t>BESE-8B</w:t>
-      </w:r>
-    </w:p>
-    <w:p>
-      <w:pPr>
-        <w:jc w:val="right"/>
-        <w:rPr>
-          <w:rFonts w:ascii="Verdana" w:hAnsi="Verdana"/>
-          <w:b/>
-        </w:rPr>
-      </w:pPr>
-      <w:r>
-        <w:rPr>
-          <w:rFonts w:ascii="Verdana" w:hAnsi="Verdana"/>
-          <w:b/>
-        </w:rPr>
-        <w:t>209433</w:t>
-      </w:r>
+      <w:bookmarkStart w:id="0" w:name="_GoBack"/>
+      <w:bookmarkEnd w:id="0"/>
     </w:p>
     <w:p>
       <w:pPr>
@@ -410,43 +371,7 @@
         <w:rPr>
           <w:rFonts w:ascii="Verdana" w:hAnsi="Verdana"/>
         </w:rPr>
-        <w:t xml:space="preserve"> </w:t>
-      </w:r>
-      <w:r>
-        <w:rPr>
-          <w:rFonts w:ascii="Verdana" w:hAnsi="Verdana"/>
-        </w:rPr>
-        <w:t>Cross-platform</w:t>
-      </w:r>
-      <w:r>
-        <w:rPr>
-          <w:rFonts w:ascii="Verdana" w:hAnsi="Verdana"/>
-        </w:rPr>
-        <w:t xml:space="preserve"> </w:t>
-      </w:r>
-      <w:r>
-        <w:rPr>
-          <w:rFonts w:ascii="Verdana" w:hAnsi="Verdana"/>
-        </w:rPr>
-        <w:t>Python</w:t>
-      </w:r>
-      <w:r>
-        <w:rPr>
-          <w:rFonts w:ascii="Verdana" w:hAnsi="Verdana"/>
-        </w:rPr>
-        <w:t xml:space="preserve"> </w:t>
-      </w:r>
-      <w:r>
-        <w:rPr>
-          <w:rFonts w:ascii="Verdana" w:hAnsi="Verdana"/>
-        </w:rPr>
-        <w:t>F</w:t>
-      </w:r>
-      <w:r>
-        <w:rPr>
-          <w:rFonts w:ascii="Verdana" w:hAnsi="Verdana"/>
-        </w:rPr>
-        <w:t>ramework</w:t>
+        <w:t xml:space="preserve"> Cross-platform Python Framework</w:t>
       </w:r>
     </w:p>
     <w:p>
@@ -531,8 +456,6 @@
         </w:rPr>
         <w:t xml:space="preserve"> </w:t>
       </w:r>
-      <w:bookmarkStart w:id="0" w:name="_GoBack"/>
-      <w:bookmarkEnd w:id="0"/>
     </w:p>
     <w:p>
       <w:pPr>
@@ -616,31 +539,7 @@
         <w:rPr>
           <w:rFonts w:ascii="Verdana" w:hAnsi="Verdana"/>
         </w:rPr>
-        <w:t xml:space="preserve"> </w:t>
-      </w:r>
-      <w:r>
-        <w:rPr>
-          <w:rFonts w:ascii="Verdana" w:hAnsi="Verdana"/>
-        </w:rPr>
-        <w:t>Cross-platform Python</w:t>
-      </w:r>
-      <w:r>
-        <w:rPr>
-          <w:rFonts w:ascii="Verdana" w:hAnsi="Verdana"/>
-        </w:rPr>
-        <w:t xml:space="preserve"> </w:t>
-      </w:r>
-      <w:r>
-        <w:rPr>
-          <w:rFonts w:ascii="Verdana" w:hAnsi="Verdana"/>
-        </w:rPr>
-        <w:t>F</w:t>
-      </w:r>
-      <w:r>
-        <w:rPr>
-          <w:rFonts w:ascii="Verdana" w:hAnsi="Verdana"/>
-        </w:rPr>
-        <w:t>ramework</w:t>
+        <w:t xml:space="preserve"> Cross-platform Python Framework</w:t>
       </w:r>
     </w:p>
     <w:p>
@@ -799,7 +698,7 @@
       </w:pPr>
     </w:pPrDefault>
   </w:docDefaults>
-  <w:latentStyles w:defLockedState="0" w:defUIPriority="99" w:defSemiHidden="0" w:defUnhideWhenUsed="0" w:defQFormat="0" w:count="375">
+  <w:latentStyles w:defLockedState="0" w:defUIPriority="99" w:defSemiHidden="0" w:defUnhideWhenUsed="0" w:defQFormat="0" w:count="376">
     <w:lsdException w:name="Normal" w:uiPriority="0" w:qFormat="1"/>
     <w:lsdException w:name="heading 1" w:uiPriority="9" w:qFormat="1"/>
     <w:lsdException w:name="heading 2" w:semiHidden="1" w:uiPriority="9" w:unhideWhenUsed="1" w:qFormat="1"/>
@@ -905,7 +804,6 @@
     <w:lsdException w:name="HTML Sample" w:semiHidden="1" w:unhideWhenUsed="1"/>
     <w:lsdException w:name="HTML Typewriter" w:semiHidden="1" w:unhideWhenUsed="1"/>
     <w:lsdException w:name="HTML Variable" w:semiHidden="1" w:unhideWhenUsed="1"/>
-    <w:lsdException w:name="Normal Table" w:semiHidden="1" w:unhideWhenUsed="1"/>
     <w:lsdException w:name="annotation subject" w:semiHidden="1" w:unhideWhenUsed="1"/>
     <w:lsdException w:name="No List" w:semiHidden="1" w:unhideWhenUsed="1"/>
     <w:lsdException w:name="Outline List 1" w:semiHidden="1" w:unhideWhenUsed="1"/>
@@ -952,10 +850,8 @@
     <w:lsdException w:name="Table Subtle 2" w:semiHidden="1" w:unhideWhenUsed="1"/>
     <w:lsdException w:name="Table Web 1" w:semiHidden="1" w:unhideWhenUsed="1"/>
     <w:lsdException w:name="Table Web 2" w:semiHidden="1" w:unhideWhenUsed="1"/>
-    <w:lsdException w:name="Table Web 3" w:semiHidden="1" w:unhideWhenUsed="1"/>
     <w:lsdException w:name="Balloon Text" w:semiHidden="1" w:unhideWhenUsed="1"/>
     <w:lsdException w:name="Table Grid" w:uiPriority="39"/>
-    <w:lsdException w:name="Table Theme" w:semiHidden="1" w:unhideWhenUsed="1"/>
     <w:lsdException w:name="Placeholder Text" w:semiHidden="1"/>
     <w:lsdException w:name="No Spacing" w:uiPriority="1" w:qFormat="1"/>
     <w:lsdException w:name="Light Shading" w:uiPriority="60"/>
@@ -1175,6 +1071,7 @@
     <w:lsdException w:name="Smart Hyperlink" w:semiHidden="1" w:unhideWhenUsed="1"/>
     <w:lsdException w:name="Hashtag" w:semiHidden="1" w:unhideWhenUsed="1"/>
     <w:lsdException w:name="Unresolved Mention" w:semiHidden="1" w:unhideWhenUsed="1"/>
+    <w:lsdException w:name="Smart Link" w:semiHidden="1" w:unhideWhenUsed="1"/>
   </w:latentStyles>
   <w:style w:type="paragraph" w:default="1" w:styleId="Normal">
     <w:name w:val="Normal"/>

</xml_diff>